<commit_message>
Mixed commit:     - Updates TODO list     - Dummy code for understanding the peft library and handeling Lora\QLoRA     - Update in LoRA summary     - Links I visited
</commit_message>
<xml_diff>
--- a/Research Related/LoRA.docx
+++ b/Research Related/LoRA.docx
@@ -195,7 +195,25 @@
           <w:szCs w:val="24"/>
           <w:rtl/>
         </w:rPr>
-        <w:t>) של פרמטרים (כלומר במקום כלל הפרמטרים של המודל, ייבחרו רק חלק מהם, לרוב קטן אף מאוד) שמתארות את כלל ההסתגלות שצריך (</w:t>
+        <w:t xml:space="preserve">) של פרמטרים (כלומר במקום כלל הפרמטרים של המודל, ייבחרו רק חלק מהם, לרוב </w:t>
+      </w:r>
+      <w:r>
+        <w:rPr>
+          <w:rFonts w:hint="cs"/>
+          <w:sz w:val="24"/>
+          <w:szCs w:val="24"/>
+          <w:rtl/>
+        </w:rPr>
+        <w:t xml:space="preserve">חלק </w:t>
+      </w:r>
+      <w:r>
+        <w:rPr>
+          <w:rFonts w:hint="cs"/>
+          <w:sz w:val="24"/>
+          <w:szCs w:val="24"/>
+          <w:rtl/>
+        </w:rPr>
+        <w:t>קטן אף מאוד) שמתארות את כלל ההסתגלות שצריך (</w:t>
       </w:r>
       <w:r>
         <w:rPr>

</xml_diff>